<commit_message>
Git Stages Added to Notes
</commit_message>
<xml_diff>
--- a/Notes.docx
+++ b/Notes.docx
@@ -51,23 +51,7 @@
           <w:color w:val="202124"/>
           <w:shd w:val="clear" w:color="auto" w:fill="FFFFFF"/>
         </w:rPr>
-        <w:t>P</w:t>
-      </w:r>
-      <w:r>
-        <w:rPr>
-          <w:rFonts w:ascii="Consolas" w:hAnsi="Consolas" w:cs="Arial"/>
-          <w:color w:val="202124"/>
-          <w:shd w:val="clear" w:color="auto" w:fill="FFFFFF"/>
-        </w:rPr>
-        <w:t>ython is a dynamic, interpreted</w:t>
-      </w:r>
-      <w:r>
-        <w:rPr>
-          <w:rFonts w:ascii="Consolas" w:hAnsi="Consolas" w:cs="Arial"/>
-          <w:color w:val="202124"/>
-          <w:shd w:val="clear" w:color="auto" w:fill="FFFFFF"/>
-        </w:rPr>
-        <w:t xml:space="preserve"> language. There are no type declarations of variables, parameters, functions, or methods in source code. This makes the code short and flexible, and you lose the compile-time type checking of the source code. Python tracks the types of all values at runtime and flags code that does not make sense as it runs.</w:t>
+        <w:t>Python is a dynamic, interpreted language. There are no type declarations of variables, parameters, functions, or methods in source code. This makes the code short and flexible, and you lose the compile-time type checking of the source code. Python tracks the types of all values at runtime and flags code that does not make sense as it runs.</w:t>
       </w:r>
     </w:p>
     <w:p>
@@ -867,8 +851,6 @@
         </w:rPr>
         <w:br/>
       </w:r>
-      <w:bookmarkStart w:id="0" w:name="_GoBack"/>
-      <w:bookmarkEnd w:id="0"/>
       <w:r>
         <w:rPr>
           <w:rFonts w:ascii="Consolas" w:hAnsi="Consolas"/>
@@ -3221,6 +3203,701 @@
         </w:rPr>
       </w:pPr>
     </w:p>
+    <w:p>
+      <w:pPr>
+        <w:rPr>
+          <w:rFonts w:ascii="Consolas" w:hAnsi="Consolas"/>
+          <w:b/>
+          <w:sz w:val="24"/>
+        </w:rPr>
+      </w:pPr>
+    </w:p>
+    <w:p>
+      <w:pPr>
+        <w:rPr>
+          <w:rFonts w:ascii="Consolas" w:hAnsi="Consolas"/>
+          <w:b/>
+          <w:sz w:val="24"/>
+        </w:rPr>
+      </w:pPr>
+      <w:proofErr w:type="spellStart"/>
+      <w:r>
+        <w:rPr>
+          <w:rFonts w:ascii="Consolas" w:hAnsi="Consolas"/>
+          <w:b/>
+          <w:sz w:val="32"/>
+        </w:rPr>
+        <w:t>Github</w:t>
+      </w:r>
+      <w:proofErr w:type="spellEnd"/>
+      <w:r>
+        <w:rPr>
+          <w:rFonts w:ascii="Consolas" w:hAnsi="Consolas"/>
+          <w:b/>
+          <w:sz w:val="32"/>
+        </w:rPr>
+        <w:t xml:space="preserve"> Commands:</w:t>
+      </w:r>
+      <w:r>
+        <w:rPr>
+          <w:rFonts w:ascii="Consolas" w:hAnsi="Consolas"/>
+          <w:b/>
+          <w:sz w:val="32"/>
+        </w:rPr>
+        <w:br/>
+      </w:r>
+    </w:p>
+    <w:p>
+      <w:pPr>
+        <w:rPr>
+          <w:rFonts w:ascii="Consolas" w:hAnsi="Consolas"/>
+          <w:b/>
+          <w:sz w:val="24"/>
+        </w:rPr>
+      </w:pPr>
+      <w:proofErr w:type="spellStart"/>
+      <w:r>
+        <w:rPr>
+          <w:rFonts w:ascii="Consolas" w:hAnsi="Consolas"/>
+          <w:b/>
+          <w:sz w:val="24"/>
+        </w:rPr>
+        <w:t>Git</w:t>
+      </w:r>
+      <w:proofErr w:type="spellEnd"/>
+      <w:r>
+        <w:rPr>
+          <w:rFonts w:ascii="Consolas" w:hAnsi="Consolas"/>
+          <w:b/>
+          <w:sz w:val="24"/>
+        </w:rPr>
+        <w:t xml:space="preserve"> has 4 stages</w:t>
+      </w:r>
+    </w:p>
+    <w:p>
+      <w:pPr>
+        <w:pStyle w:val="NormalWeb"/>
+        <w:numPr>
+          <w:ilvl w:val="0"/>
+          <w:numId w:val="3"/>
+        </w:numPr>
+        <w:rPr>
+          <w:rFonts w:ascii="Consolas" w:hAnsi="Consolas"/>
+        </w:rPr>
+      </w:pPr>
+      <w:r>
+        <w:rPr>
+          <w:rStyle w:val="Strong"/>
+          <w:rFonts w:ascii="Consolas" w:hAnsi="Consolas"/>
+        </w:rPr>
+        <w:t>Untracked</w:t>
+      </w:r>
+      <w:r>
+        <w:rPr>
+          <w:rFonts w:ascii="Consolas" w:hAnsi="Consolas"/>
+        </w:rPr>
+        <w:t xml:space="preserve"> – The file is new and not part of </w:t>
+      </w:r>
+      <w:proofErr w:type="spellStart"/>
+      <w:r>
+        <w:rPr>
+          <w:rFonts w:ascii="Consolas" w:hAnsi="Consolas"/>
+        </w:rPr>
+        <w:t>Git’s</w:t>
+      </w:r>
+      <w:proofErr w:type="spellEnd"/>
+      <w:r>
+        <w:rPr>
+          <w:rFonts w:ascii="Consolas" w:hAnsi="Consolas"/>
+        </w:rPr>
+        <w:t xml:space="preserve"> history yet. </w:t>
+      </w:r>
+      <w:proofErr w:type="spellStart"/>
+      <w:r>
+        <w:rPr>
+          <w:rFonts w:ascii="Consolas" w:hAnsi="Consolas"/>
+        </w:rPr>
+        <w:t>Git</w:t>
+      </w:r>
+      <w:proofErr w:type="spellEnd"/>
+      <w:r>
+        <w:rPr>
+          <w:rFonts w:ascii="Consolas" w:hAnsi="Consolas"/>
+        </w:rPr>
+        <w:t xml:space="preserve"> is ignoring it until you add it.</w:t>
+      </w:r>
+    </w:p>
+    <w:p>
+      <w:pPr>
+        <w:pStyle w:val="NormalWeb"/>
+        <w:numPr>
+          <w:ilvl w:val="0"/>
+          <w:numId w:val="3"/>
+        </w:numPr>
+        <w:rPr>
+          <w:rFonts w:ascii="Consolas" w:hAnsi="Consolas"/>
+        </w:rPr>
+      </w:pPr>
+      <w:r>
+        <w:rPr>
+          <w:rStyle w:val="Strong"/>
+          <w:rFonts w:ascii="Consolas" w:hAnsi="Consolas"/>
+        </w:rPr>
+        <w:t>Staged</w:t>
+      </w:r>
+      <w:r>
+        <w:rPr>
+          <w:rFonts w:ascii="Consolas" w:hAnsi="Consolas"/>
+        </w:rPr>
+        <w:t xml:space="preserve"> – The file’s changes are marked to be included in the next commit.</w:t>
+      </w:r>
+    </w:p>
+    <w:p>
+      <w:pPr>
+        <w:pStyle w:val="NormalWeb"/>
+        <w:numPr>
+          <w:ilvl w:val="0"/>
+          <w:numId w:val="3"/>
+        </w:numPr>
+        <w:rPr>
+          <w:rFonts w:ascii="Consolas" w:hAnsi="Consolas"/>
+        </w:rPr>
+      </w:pPr>
+      <w:r>
+        <w:rPr>
+          <w:rStyle w:val="Strong"/>
+          <w:rFonts w:ascii="Consolas" w:hAnsi="Consolas"/>
+        </w:rPr>
+        <w:t>Committed</w:t>
+      </w:r>
+      <w:r>
+        <w:rPr>
+          <w:rFonts w:ascii="Consolas" w:hAnsi="Consolas"/>
+        </w:rPr>
+        <w:t xml:space="preserve"> – The file’s changes are saved in the local repository’s history.</w:t>
+      </w:r>
+    </w:p>
+    <w:p>
+      <w:pPr>
+        <w:pStyle w:val="NormalWeb"/>
+        <w:numPr>
+          <w:ilvl w:val="0"/>
+          <w:numId w:val="3"/>
+        </w:numPr>
+        <w:rPr>
+          <w:rFonts w:ascii="Consolas" w:hAnsi="Consolas"/>
+        </w:rPr>
+      </w:pPr>
+      <w:r>
+        <w:rPr>
+          <w:rStyle w:val="Strong"/>
+          <w:rFonts w:ascii="Consolas" w:hAnsi="Consolas"/>
+        </w:rPr>
+        <w:t>Pushed</w:t>
+      </w:r>
+      <w:r>
+        <w:rPr>
+          <w:rFonts w:ascii="Consolas" w:hAnsi="Consolas"/>
+        </w:rPr>
+        <w:t xml:space="preserve"> – The commit is uploaded from the local repository to a r</w:t>
+      </w:r>
+      <w:r>
+        <w:rPr>
+          <w:rFonts w:ascii="Consolas" w:hAnsi="Consolas"/>
+        </w:rPr>
+        <w:t>emote repository (e.g., GitHub).</w:t>
+      </w:r>
+    </w:p>
+    <w:p>
+      <w:pPr>
+        <w:rPr>
+          <w:rFonts w:ascii="Consolas" w:hAnsi="Consolas"/>
+          <w:b/>
+          <w:sz w:val="24"/>
+        </w:rPr>
+      </w:pPr>
+    </w:p>
+    <w:p>
+      <w:pPr>
+        <w:rPr>
+          <w:rFonts w:ascii="Consolas" w:hAnsi="Consolas"/>
+          <w:b/>
+          <w:sz w:val="24"/>
+        </w:rPr>
+      </w:pPr>
+    </w:p>
+    <w:p>
+      <w:pPr>
+        <w:pStyle w:val="ListParagraph"/>
+        <w:numPr>
+          <w:ilvl w:val="0"/>
+          <w:numId w:val="1"/>
+        </w:numPr>
+        <w:rPr>
+          <w:rFonts w:ascii="Consolas" w:hAnsi="Consolas"/>
+          <w:b/>
+          <w:sz w:val="24"/>
+        </w:rPr>
+      </w:pPr>
+      <w:r>
+        <w:rPr>
+          <w:rFonts w:ascii="Consolas" w:hAnsi="Consolas"/>
+          <w:b/>
+          <w:sz w:val="24"/>
+        </w:rPr>
+        <w:t>Add Command:</w:t>
+      </w:r>
+      <w:r>
+        <w:rPr>
+          <w:rFonts w:ascii="Consolas" w:hAnsi="Consolas"/>
+          <w:b/>
+          <w:sz w:val="24"/>
+        </w:rPr>
+        <w:br/>
+      </w:r>
+      <w:r>
+        <w:rPr>
+          <w:rFonts w:ascii="Consolas" w:hAnsi="Consolas"/>
+          <w:sz w:val="24"/>
+        </w:rPr>
+        <w:t>This Stages the changes on local</w:t>
+      </w:r>
+    </w:p>
+    <w:p>
+      <w:pPr>
+        <w:ind w:left="360"/>
+        <w:rPr>
+          <w:rFonts w:ascii="Consolas" w:hAnsi="Consolas"/>
+          <w:b/>
+          <w:sz w:val="24"/>
+        </w:rPr>
+      </w:pPr>
+      <w:proofErr w:type="spellStart"/>
+      <w:r>
+        <w:rPr>
+          <w:rFonts w:ascii="Consolas" w:hAnsi="Consolas"/>
+          <w:sz w:val="24"/>
+        </w:rPr>
+        <w:t>Git</w:t>
+      </w:r>
+      <w:proofErr w:type="spellEnd"/>
+      <w:r>
+        <w:rPr>
+          <w:rFonts w:ascii="Consolas" w:hAnsi="Consolas"/>
+          <w:sz w:val="24"/>
+        </w:rPr>
+        <w:t xml:space="preserve"> add [file Paths]</w:t>
+      </w:r>
+    </w:p>
+    <w:p>
+      <w:pPr>
+        <w:ind w:left="360"/>
+        <w:rPr>
+          <w:rFonts w:ascii="Consolas" w:hAnsi="Consolas"/>
+          <w:b/>
+          <w:sz w:val="24"/>
+        </w:rPr>
+      </w:pPr>
+      <w:r>
+        <w:rPr>
+          <w:rFonts w:ascii="Consolas" w:hAnsi="Consolas"/>
+          <w:b/>
+          <w:sz w:val="24"/>
+        </w:rPr>
+        <w:t>Example:</w:t>
+      </w:r>
+    </w:p>
+    <w:p>
+      <w:pPr>
+        <w:ind w:left="360"/>
+        <w:rPr>
+          <w:rFonts w:ascii="Consolas" w:hAnsi="Consolas"/>
+          <w:b/>
+          <w:sz w:val="24"/>
+        </w:rPr>
+      </w:pPr>
+      <w:proofErr w:type="spellStart"/>
+      <w:r>
+        <w:rPr>
+          <w:rFonts w:ascii="Consolas" w:hAnsi="Consolas"/>
+          <w:sz w:val="24"/>
+        </w:rPr>
+        <w:t>Git</w:t>
+      </w:r>
+      <w:proofErr w:type="spellEnd"/>
+      <w:r>
+        <w:rPr>
+          <w:rFonts w:ascii="Consolas" w:hAnsi="Consolas"/>
+          <w:sz w:val="24"/>
+        </w:rPr>
+        <w:t xml:space="preserve"> </w:t>
+      </w:r>
+      <w:proofErr w:type="gramStart"/>
+      <w:r>
+        <w:rPr>
+          <w:rFonts w:ascii="Consolas" w:hAnsi="Consolas"/>
+          <w:sz w:val="24"/>
+        </w:rPr>
+        <w:t>add .</w:t>
+      </w:r>
+      <w:proofErr w:type="gramEnd"/>
+      <w:r>
+        <w:rPr>
+          <w:rFonts w:ascii="Consolas" w:hAnsi="Consolas"/>
+          <w:sz w:val="24"/>
+        </w:rPr>
+        <w:tab/>
+      </w:r>
+      <w:r>
+        <w:rPr>
+          <w:rFonts w:ascii="Consolas" w:hAnsi="Consolas"/>
+          <w:sz w:val="24"/>
+        </w:rPr>
+        <w:tab/>
+      </w:r>
+      <w:r>
+        <w:rPr>
+          <w:rFonts w:ascii="Consolas" w:hAnsi="Consolas"/>
+          <w:sz w:val="24"/>
+        </w:rPr>
+        <w:tab/>
+        <w:t>//Dot represents current working directory</w:t>
+      </w:r>
+    </w:p>
+    <w:p>
+      <w:pPr>
+        <w:ind w:left="360"/>
+        <w:rPr>
+          <w:rFonts w:ascii="Consolas" w:hAnsi="Consolas"/>
+          <w:b/>
+          <w:sz w:val="24"/>
+        </w:rPr>
+      </w:pPr>
+      <w:proofErr w:type="spellStart"/>
+      <w:r>
+        <w:rPr>
+          <w:rFonts w:ascii="Consolas" w:hAnsi="Consolas"/>
+          <w:sz w:val="24"/>
+        </w:rPr>
+        <w:t>Git</w:t>
+      </w:r>
+      <w:proofErr w:type="spellEnd"/>
+      <w:r>
+        <w:rPr>
+          <w:rFonts w:ascii="Consolas" w:hAnsi="Consolas"/>
+          <w:sz w:val="24"/>
+        </w:rPr>
+        <w:t xml:space="preserve"> add folder/</w:t>
+      </w:r>
+    </w:p>
+    <w:p>
+      <w:pPr>
+        <w:ind w:left="360"/>
+        <w:rPr>
+          <w:rFonts w:ascii="Consolas" w:hAnsi="Consolas"/>
+          <w:sz w:val="24"/>
+        </w:rPr>
+      </w:pPr>
+      <w:proofErr w:type="spellStart"/>
+      <w:r>
+        <w:rPr>
+          <w:rFonts w:ascii="Consolas" w:hAnsi="Consolas"/>
+          <w:sz w:val="24"/>
+        </w:rPr>
+        <w:t>Git</w:t>
+      </w:r>
+      <w:proofErr w:type="spellEnd"/>
+      <w:r>
+        <w:rPr>
+          <w:rFonts w:ascii="Consolas" w:hAnsi="Consolas"/>
+          <w:sz w:val="24"/>
+        </w:rPr>
+        <w:t xml:space="preserve"> add filename.txt filename2.txt folder2/</w:t>
+      </w:r>
+    </w:p>
+    <w:p>
+      <w:pPr>
+        <w:ind w:left="360"/>
+        <w:rPr>
+          <w:rFonts w:ascii="Consolas" w:hAnsi="Consolas"/>
+          <w:b/>
+          <w:sz w:val="24"/>
+        </w:rPr>
+      </w:pPr>
+    </w:p>
+    <w:p>
+      <w:pPr>
+        <w:pStyle w:val="ListParagraph"/>
+        <w:numPr>
+          <w:ilvl w:val="0"/>
+          <w:numId w:val="1"/>
+        </w:numPr>
+        <w:rPr>
+          <w:rFonts w:ascii="Consolas" w:hAnsi="Consolas"/>
+          <w:b/>
+          <w:sz w:val="24"/>
+        </w:rPr>
+      </w:pPr>
+      <w:r>
+        <w:rPr>
+          <w:rFonts w:ascii="Consolas" w:hAnsi="Consolas"/>
+          <w:b/>
+          <w:bCs/>
+          <w:sz w:val="24"/>
+        </w:rPr>
+        <w:t>Commit Command:</w:t>
+      </w:r>
+      <w:r>
+        <w:rPr>
+          <w:rFonts w:ascii="Consolas" w:hAnsi="Consolas"/>
+          <w:sz w:val="24"/>
+        </w:rPr>
+        <w:br/>
+        <w:t>This saves the staged changes into the local reposit</w:t>
+      </w:r>
+      <w:bookmarkStart w:id="0" w:name="_GoBack"/>
+      <w:bookmarkEnd w:id="0"/>
+      <w:r>
+        <w:rPr>
+          <w:rFonts w:ascii="Consolas" w:hAnsi="Consolas"/>
+          <w:sz w:val="24"/>
+        </w:rPr>
+        <w:t>ory’s history.</w:t>
+      </w:r>
+      <w:r>
+        <w:rPr>
+          <w:rFonts w:ascii="Consolas" w:hAnsi="Consolas"/>
+          <w:sz w:val="24"/>
+        </w:rPr>
+        <w:br/>
+      </w:r>
+      <w:proofErr w:type="spellStart"/>
+      <w:r>
+        <w:rPr>
+          <w:rFonts w:ascii="Consolas" w:hAnsi="Consolas"/>
+          <w:sz w:val="24"/>
+        </w:rPr>
+        <w:t>git</w:t>
+      </w:r>
+      <w:proofErr w:type="spellEnd"/>
+      <w:r>
+        <w:rPr>
+          <w:rFonts w:ascii="Consolas" w:hAnsi="Consolas"/>
+          <w:sz w:val="24"/>
+        </w:rPr>
+        <w:t xml:space="preserve"> commit -m "Commit message here"</w:t>
+      </w:r>
+    </w:p>
+    <w:p>
+      <w:pPr>
+        <w:ind w:left="360"/>
+        <w:rPr>
+          <w:rFonts w:ascii="Consolas" w:hAnsi="Consolas"/>
+          <w:b/>
+          <w:sz w:val="24"/>
+        </w:rPr>
+      </w:pPr>
+      <w:r>
+        <w:rPr>
+          <w:rFonts w:ascii="Consolas" w:hAnsi="Consolas"/>
+          <w:b/>
+          <w:sz w:val="24"/>
+        </w:rPr>
+        <w:t>Example:</w:t>
+      </w:r>
+    </w:p>
+    <w:p>
+      <w:pPr>
+        <w:ind w:left="360"/>
+        <w:rPr>
+          <w:rFonts w:ascii="Consolas" w:hAnsi="Consolas"/>
+          <w:b/>
+          <w:sz w:val="24"/>
+        </w:rPr>
+      </w:pPr>
+      <w:proofErr w:type="spellStart"/>
+      <w:r>
+        <w:rPr>
+          <w:rFonts w:ascii="Consolas" w:hAnsi="Consolas"/>
+          <w:sz w:val="24"/>
+        </w:rPr>
+        <w:t>git</w:t>
+      </w:r>
+      <w:proofErr w:type="spellEnd"/>
+      <w:r>
+        <w:rPr>
+          <w:rFonts w:ascii="Consolas" w:hAnsi="Consolas"/>
+          <w:sz w:val="24"/>
+        </w:rPr>
+        <w:t xml:space="preserve"> commit -m "Fixed login bug"</w:t>
+      </w:r>
+    </w:p>
+    <w:p>
+      <w:pPr>
+        <w:ind w:left="360"/>
+        <w:rPr>
+          <w:rFonts w:ascii="Consolas" w:hAnsi="Consolas"/>
+          <w:sz w:val="24"/>
+        </w:rPr>
+      </w:pPr>
+      <w:proofErr w:type="spellStart"/>
+      <w:r>
+        <w:rPr>
+          <w:rFonts w:ascii="Consolas" w:hAnsi="Consolas"/>
+          <w:sz w:val="24"/>
+        </w:rPr>
+        <w:t>git</w:t>
+      </w:r>
+      <w:proofErr w:type="spellEnd"/>
+      <w:r>
+        <w:rPr>
+          <w:rFonts w:ascii="Consolas" w:hAnsi="Consolas"/>
+          <w:sz w:val="24"/>
+        </w:rPr>
+        <w:t xml:space="preserve"> commit -m "Added new feature in user profile"</w:t>
+      </w:r>
+    </w:p>
+    <w:p>
+      <w:pPr>
+        <w:ind w:left="360"/>
+        <w:rPr>
+          <w:rFonts w:ascii="Consolas" w:hAnsi="Consolas"/>
+          <w:b/>
+          <w:sz w:val="24"/>
+        </w:rPr>
+      </w:pPr>
+    </w:p>
+    <w:p>
+      <w:pPr>
+        <w:pStyle w:val="ListParagraph"/>
+        <w:numPr>
+          <w:ilvl w:val="0"/>
+          <w:numId w:val="1"/>
+        </w:numPr>
+        <w:rPr>
+          <w:rFonts w:ascii="Consolas" w:hAnsi="Consolas"/>
+          <w:b/>
+          <w:sz w:val="24"/>
+        </w:rPr>
+      </w:pPr>
+      <w:r>
+        <w:rPr>
+          <w:rFonts w:ascii="Consolas" w:hAnsi="Consolas"/>
+          <w:b/>
+          <w:bCs/>
+          <w:sz w:val="24"/>
+        </w:rPr>
+        <w:t>Push Command:</w:t>
+      </w:r>
+      <w:r>
+        <w:rPr>
+          <w:rFonts w:ascii="Consolas" w:hAnsi="Consolas"/>
+          <w:sz w:val="24"/>
+        </w:rPr>
+        <w:br/>
+        <w:t>This uploads the committed changes from your local repository to the remote repository.</w:t>
+      </w:r>
+      <w:r>
+        <w:rPr>
+          <w:rFonts w:ascii="Consolas" w:hAnsi="Consolas"/>
+          <w:sz w:val="24"/>
+        </w:rPr>
+        <w:br/>
+      </w:r>
+      <w:proofErr w:type="spellStart"/>
+      <w:r>
+        <w:rPr>
+          <w:rFonts w:ascii="Consolas" w:hAnsi="Consolas"/>
+          <w:sz w:val="24"/>
+        </w:rPr>
+        <w:t>git</w:t>
+      </w:r>
+      <w:proofErr w:type="spellEnd"/>
+      <w:r>
+        <w:rPr>
+          <w:rFonts w:ascii="Consolas" w:hAnsi="Consolas"/>
+          <w:sz w:val="24"/>
+        </w:rPr>
+        <w:t xml:space="preserve"> push [remote-name] [branch-name]</w:t>
+      </w:r>
+    </w:p>
+    <w:p>
+      <w:pPr>
+        <w:ind w:left="360"/>
+        <w:rPr>
+          <w:rFonts w:ascii="Consolas" w:hAnsi="Consolas"/>
+          <w:b/>
+          <w:sz w:val="24"/>
+        </w:rPr>
+      </w:pPr>
+      <w:r>
+        <w:rPr>
+          <w:rFonts w:ascii="Consolas" w:hAnsi="Consolas"/>
+          <w:sz w:val="24"/>
+        </w:rPr>
+        <w:t>Example:</w:t>
+      </w:r>
+    </w:p>
+    <w:p>
+      <w:pPr>
+        <w:ind w:left="360"/>
+        <w:rPr>
+          <w:rFonts w:ascii="Consolas" w:hAnsi="Consolas"/>
+          <w:b/>
+          <w:sz w:val="24"/>
+        </w:rPr>
+      </w:pPr>
+      <w:proofErr w:type="spellStart"/>
+      <w:r>
+        <w:rPr>
+          <w:rFonts w:ascii="Consolas" w:hAnsi="Consolas"/>
+          <w:sz w:val="24"/>
+        </w:rPr>
+        <w:t>git</w:t>
+      </w:r>
+      <w:proofErr w:type="spellEnd"/>
+      <w:r>
+        <w:rPr>
+          <w:rFonts w:ascii="Consolas" w:hAnsi="Consolas"/>
+          <w:sz w:val="24"/>
+        </w:rPr>
+        <w:t xml:space="preserve"> push origin main</w:t>
+      </w:r>
+    </w:p>
+    <w:p>
+      <w:pPr>
+        <w:ind w:left="360"/>
+        <w:rPr>
+          <w:rFonts w:ascii="Consolas" w:hAnsi="Consolas"/>
+          <w:b/>
+          <w:sz w:val="24"/>
+        </w:rPr>
+      </w:pPr>
+      <w:proofErr w:type="spellStart"/>
+      <w:r>
+        <w:rPr>
+          <w:rFonts w:ascii="Consolas" w:hAnsi="Consolas"/>
+          <w:sz w:val="24"/>
+        </w:rPr>
+        <w:t>git</w:t>
+      </w:r>
+      <w:proofErr w:type="spellEnd"/>
+      <w:r>
+        <w:rPr>
+          <w:rFonts w:ascii="Consolas" w:hAnsi="Consolas"/>
+          <w:sz w:val="24"/>
+        </w:rPr>
+        <w:t xml:space="preserve"> push origin feature/login</w:t>
+      </w:r>
+    </w:p>
+    <w:p>
+      <w:pPr>
+        <w:rPr>
+          <w:rFonts w:ascii="Consolas" w:hAnsi="Consolas"/>
+          <w:sz w:val="24"/>
+        </w:rPr>
+      </w:pPr>
+    </w:p>
     <w:sectPr>
       <w:pgSz w:w="12240" w:h="15840"/>
       <w:pgMar w:top="1440" w:right="1440" w:bottom="1440" w:left="1440" w:header="720" w:footer="720" w:gutter="0"/>
@@ -3229,6 +3906,472 @@
     </w:sectPr>
   </w:body>
 </w:document>
+</file>
+
+<file path=word/numbering.xml><?xml version="1.0" encoding="utf-8"?>
+<w:numbering xmlns:wpc="http://schemas.microsoft.com/office/word/2010/wordprocessingCanvas" xmlns:cx="http://schemas.microsoft.com/office/drawing/2014/chartex" xmlns:mc="http://schemas.openxmlformats.org/markup-compatibility/2006" xmlns:o="urn:schemas-microsoft-com:office:office" xmlns:r="http://schemas.openxmlformats.org/officeDocument/2006/relationships" xmlns:m="http://schemas.openxmlformats.org/officeDocument/2006/math" xmlns:v="urn:schemas-microsoft-com:vml" xmlns:wp14="http://schemas.microsoft.com/office/word/2010/wordprocessingDrawing" xmlns:wp="http://schemas.openxmlformats.org/drawingml/2006/wordprocessingDrawing" xmlns:w10="urn:schemas-microsoft-com:office:word" xmlns:w="http://schemas.openxmlformats.org/wordprocessingml/2006/main" xmlns:w14="http://schemas.microsoft.com/office/word/2010/wordml" xmlns:w15="http://schemas.microsoft.com/office/word/2012/wordml" xmlns:w16se="http://schemas.microsoft.com/office/word/2015/wordml/symex" xmlns:wpg="http://schemas.microsoft.com/office/word/2010/wordprocessingGroup" xmlns:wpi="http://schemas.microsoft.com/office/word/2010/wordprocessingInk" xmlns:wne="http://schemas.microsoft.com/office/word/2006/wordml" xmlns:wps="http://schemas.microsoft.com/office/word/2010/wordprocessingShape" mc:Ignorable="w14 w15 w16se wp14">
+  <w:abstractNum w:abstractNumId="0" w15:restartNumberingAfterBreak="0">
+    <w:nsid w:val="33D5320E"/>
+    <w:multiLevelType w:val="hybridMultilevel"/>
+    <w:tmpl w:val="1E1A16C0"/>
+    <w:lvl w:ilvl="0" w:tplc="F8404A3A">
+      <w:numFmt w:val="bullet"/>
+      <w:lvlText w:val="-"/>
+      <w:lvlJc w:val="left"/>
+      <w:pPr>
+        <w:ind w:left="720" w:hanging="360"/>
+      </w:pPr>
+      <w:rPr>
+        <w:rFonts w:ascii="Consolas" w:eastAsia="Times New Roman" w:hAnsi="Consolas" w:cs="Times New Roman" w:hint="default"/>
+      </w:rPr>
+    </w:lvl>
+    <w:lvl w:ilvl="1" w:tplc="04090003" w:tentative="1">
+      <w:start w:val="1"/>
+      <w:numFmt w:val="bullet"/>
+      <w:lvlText w:val="o"/>
+      <w:lvlJc w:val="left"/>
+      <w:pPr>
+        <w:ind w:left="1440" w:hanging="360"/>
+      </w:pPr>
+      <w:rPr>
+        <w:rFonts w:ascii="Courier New" w:hAnsi="Courier New" w:cs="Courier New" w:hint="default"/>
+      </w:rPr>
+    </w:lvl>
+    <w:lvl w:ilvl="2" w:tplc="04090005" w:tentative="1">
+      <w:start w:val="1"/>
+      <w:numFmt w:val="bullet"/>
+      <w:lvlText w:val=""/>
+      <w:lvlJc w:val="left"/>
+      <w:pPr>
+        <w:ind w:left="2160" w:hanging="360"/>
+      </w:pPr>
+      <w:rPr>
+        <w:rFonts w:ascii="Wingdings" w:hAnsi="Wingdings" w:hint="default"/>
+      </w:rPr>
+    </w:lvl>
+    <w:lvl w:ilvl="3" w:tplc="04090001" w:tentative="1">
+      <w:start w:val="1"/>
+      <w:numFmt w:val="bullet"/>
+      <w:lvlText w:val=""/>
+      <w:lvlJc w:val="left"/>
+      <w:pPr>
+        <w:ind w:left="2880" w:hanging="360"/>
+      </w:pPr>
+      <w:rPr>
+        <w:rFonts w:ascii="Symbol" w:hAnsi="Symbol" w:hint="default"/>
+      </w:rPr>
+    </w:lvl>
+    <w:lvl w:ilvl="4" w:tplc="04090003" w:tentative="1">
+      <w:start w:val="1"/>
+      <w:numFmt w:val="bullet"/>
+      <w:lvlText w:val="o"/>
+      <w:lvlJc w:val="left"/>
+      <w:pPr>
+        <w:ind w:left="3600" w:hanging="360"/>
+      </w:pPr>
+      <w:rPr>
+        <w:rFonts w:ascii="Courier New" w:hAnsi="Courier New" w:cs="Courier New" w:hint="default"/>
+      </w:rPr>
+    </w:lvl>
+    <w:lvl w:ilvl="5" w:tplc="04090005" w:tentative="1">
+      <w:start w:val="1"/>
+      <w:numFmt w:val="bullet"/>
+      <w:lvlText w:val=""/>
+      <w:lvlJc w:val="left"/>
+      <w:pPr>
+        <w:ind w:left="4320" w:hanging="360"/>
+      </w:pPr>
+      <w:rPr>
+        <w:rFonts w:ascii="Wingdings" w:hAnsi="Wingdings" w:hint="default"/>
+      </w:rPr>
+    </w:lvl>
+    <w:lvl w:ilvl="6" w:tplc="04090001" w:tentative="1">
+      <w:start w:val="1"/>
+      <w:numFmt w:val="bullet"/>
+      <w:lvlText w:val=""/>
+      <w:lvlJc w:val="left"/>
+      <w:pPr>
+        <w:ind w:left="5040" w:hanging="360"/>
+      </w:pPr>
+      <w:rPr>
+        <w:rFonts w:ascii="Symbol" w:hAnsi="Symbol" w:hint="default"/>
+      </w:rPr>
+    </w:lvl>
+    <w:lvl w:ilvl="7" w:tplc="04090003" w:tentative="1">
+      <w:start w:val="1"/>
+      <w:numFmt w:val="bullet"/>
+      <w:lvlText w:val="o"/>
+      <w:lvlJc w:val="left"/>
+      <w:pPr>
+        <w:ind w:left="5760" w:hanging="360"/>
+      </w:pPr>
+      <w:rPr>
+        <w:rFonts w:ascii="Courier New" w:hAnsi="Courier New" w:cs="Courier New" w:hint="default"/>
+      </w:rPr>
+    </w:lvl>
+    <w:lvl w:ilvl="8" w:tplc="04090005" w:tentative="1">
+      <w:start w:val="1"/>
+      <w:numFmt w:val="bullet"/>
+      <w:lvlText w:val=""/>
+      <w:lvlJc w:val="left"/>
+      <w:pPr>
+        <w:ind w:left="6480" w:hanging="360"/>
+      </w:pPr>
+      <w:rPr>
+        <w:rFonts w:ascii="Wingdings" w:hAnsi="Wingdings" w:hint="default"/>
+      </w:rPr>
+    </w:lvl>
+  </w:abstractNum>
+  <w:abstractNum w:abstractNumId="1" w15:restartNumberingAfterBreak="0">
+    <w:nsid w:val="354A22CD"/>
+    <w:multiLevelType w:val="hybridMultilevel"/>
+    <w:tmpl w:val="9FB69CEE"/>
+    <w:lvl w:ilvl="0" w:tplc="F8404A3A">
+      <w:numFmt w:val="bullet"/>
+      <w:lvlText w:val="-"/>
+      <w:lvlJc w:val="left"/>
+      <w:pPr>
+        <w:ind w:left="720" w:hanging="360"/>
+      </w:pPr>
+      <w:rPr>
+        <w:rFonts w:ascii="Consolas" w:eastAsia="Times New Roman" w:hAnsi="Consolas" w:cs="Times New Roman" w:hint="default"/>
+      </w:rPr>
+    </w:lvl>
+    <w:lvl w:ilvl="1" w:tplc="04090003" w:tentative="1">
+      <w:start w:val="1"/>
+      <w:numFmt w:val="bullet"/>
+      <w:lvlText w:val="o"/>
+      <w:lvlJc w:val="left"/>
+      <w:pPr>
+        <w:ind w:left="1440" w:hanging="360"/>
+      </w:pPr>
+      <w:rPr>
+        <w:rFonts w:ascii="Courier New" w:hAnsi="Courier New" w:cs="Courier New" w:hint="default"/>
+      </w:rPr>
+    </w:lvl>
+    <w:lvl w:ilvl="2" w:tplc="04090005" w:tentative="1">
+      <w:start w:val="1"/>
+      <w:numFmt w:val="bullet"/>
+      <w:lvlText w:val=""/>
+      <w:lvlJc w:val="left"/>
+      <w:pPr>
+        <w:ind w:left="2160" w:hanging="360"/>
+      </w:pPr>
+      <w:rPr>
+        <w:rFonts w:ascii="Wingdings" w:hAnsi="Wingdings" w:hint="default"/>
+      </w:rPr>
+    </w:lvl>
+    <w:lvl w:ilvl="3" w:tplc="04090001" w:tentative="1">
+      <w:start w:val="1"/>
+      <w:numFmt w:val="bullet"/>
+      <w:lvlText w:val=""/>
+      <w:lvlJc w:val="left"/>
+      <w:pPr>
+        <w:ind w:left="2880" w:hanging="360"/>
+      </w:pPr>
+      <w:rPr>
+        <w:rFonts w:ascii="Symbol" w:hAnsi="Symbol" w:hint="default"/>
+      </w:rPr>
+    </w:lvl>
+    <w:lvl w:ilvl="4" w:tplc="04090003" w:tentative="1">
+      <w:start w:val="1"/>
+      <w:numFmt w:val="bullet"/>
+      <w:lvlText w:val="o"/>
+      <w:lvlJc w:val="left"/>
+      <w:pPr>
+        <w:ind w:left="3600" w:hanging="360"/>
+      </w:pPr>
+      <w:rPr>
+        <w:rFonts w:ascii="Courier New" w:hAnsi="Courier New" w:cs="Courier New" w:hint="default"/>
+      </w:rPr>
+    </w:lvl>
+    <w:lvl w:ilvl="5" w:tplc="04090005" w:tentative="1">
+      <w:start w:val="1"/>
+      <w:numFmt w:val="bullet"/>
+      <w:lvlText w:val=""/>
+      <w:lvlJc w:val="left"/>
+      <w:pPr>
+        <w:ind w:left="4320" w:hanging="360"/>
+      </w:pPr>
+      <w:rPr>
+        <w:rFonts w:ascii="Wingdings" w:hAnsi="Wingdings" w:hint="default"/>
+      </w:rPr>
+    </w:lvl>
+    <w:lvl w:ilvl="6" w:tplc="04090001" w:tentative="1">
+      <w:start w:val="1"/>
+      <w:numFmt w:val="bullet"/>
+      <w:lvlText w:val=""/>
+      <w:lvlJc w:val="left"/>
+      <w:pPr>
+        <w:ind w:left="5040" w:hanging="360"/>
+      </w:pPr>
+      <w:rPr>
+        <w:rFonts w:ascii="Symbol" w:hAnsi="Symbol" w:hint="default"/>
+      </w:rPr>
+    </w:lvl>
+    <w:lvl w:ilvl="7" w:tplc="04090003" w:tentative="1">
+      <w:start w:val="1"/>
+      <w:numFmt w:val="bullet"/>
+      <w:lvlText w:val="o"/>
+      <w:lvlJc w:val="left"/>
+      <w:pPr>
+        <w:ind w:left="5760" w:hanging="360"/>
+      </w:pPr>
+      <w:rPr>
+        <w:rFonts w:ascii="Courier New" w:hAnsi="Courier New" w:cs="Courier New" w:hint="default"/>
+      </w:rPr>
+    </w:lvl>
+    <w:lvl w:ilvl="8" w:tplc="04090005" w:tentative="1">
+      <w:start w:val="1"/>
+      <w:numFmt w:val="bullet"/>
+      <w:lvlText w:val=""/>
+      <w:lvlJc w:val="left"/>
+      <w:pPr>
+        <w:ind w:left="6480" w:hanging="360"/>
+      </w:pPr>
+      <w:rPr>
+        <w:rFonts w:ascii="Wingdings" w:hAnsi="Wingdings" w:hint="default"/>
+      </w:rPr>
+    </w:lvl>
+  </w:abstractNum>
+  <w:abstractNum w:abstractNumId="2" w15:restartNumberingAfterBreak="0">
+    <w:nsid w:val="68A67CC3"/>
+    <w:multiLevelType w:val="hybridMultilevel"/>
+    <w:tmpl w:val="9418ED16"/>
+    <w:lvl w:ilvl="0" w:tplc="04090001">
+      <w:start w:val="1"/>
+      <w:numFmt w:val="bullet"/>
+      <w:lvlText w:val=""/>
+      <w:lvlJc w:val="left"/>
+      <w:pPr>
+        <w:ind w:left="720" w:hanging="360"/>
+      </w:pPr>
+      <w:rPr>
+        <w:rFonts w:ascii="Symbol" w:hAnsi="Symbol" w:hint="default"/>
+      </w:rPr>
+    </w:lvl>
+    <w:lvl w:ilvl="1" w:tplc="04090003" w:tentative="1">
+      <w:start w:val="1"/>
+      <w:numFmt w:val="bullet"/>
+      <w:lvlText w:val="o"/>
+      <w:lvlJc w:val="left"/>
+      <w:pPr>
+        <w:ind w:left="1440" w:hanging="360"/>
+      </w:pPr>
+      <w:rPr>
+        <w:rFonts w:ascii="Courier New" w:hAnsi="Courier New" w:cs="Courier New" w:hint="default"/>
+      </w:rPr>
+    </w:lvl>
+    <w:lvl w:ilvl="2" w:tplc="04090005" w:tentative="1">
+      <w:start w:val="1"/>
+      <w:numFmt w:val="bullet"/>
+      <w:lvlText w:val=""/>
+      <w:lvlJc w:val="left"/>
+      <w:pPr>
+        <w:ind w:left="2160" w:hanging="360"/>
+      </w:pPr>
+      <w:rPr>
+        <w:rFonts w:ascii="Wingdings" w:hAnsi="Wingdings" w:hint="default"/>
+      </w:rPr>
+    </w:lvl>
+    <w:lvl w:ilvl="3" w:tplc="04090001" w:tentative="1">
+      <w:start w:val="1"/>
+      <w:numFmt w:val="bullet"/>
+      <w:lvlText w:val=""/>
+      <w:lvlJc w:val="left"/>
+      <w:pPr>
+        <w:ind w:left="2880" w:hanging="360"/>
+      </w:pPr>
+      <w:rPr>
+        <w:rFonts w:ascii="Symbol" w:hAnsi="Symbol" w:hint="default"/>
+      </w:rPr>
+    </w:lvl>
+    <w:lvl w:ilvl="4" w:tplc="04090003" w:tentative="1">
+      <w:start w:val="1"/>
+      <w:numFmt w:val="bullet"/>
+      <w:lvlText w:val="o"/>
+      <w:lvlJc w:val="left"/>
+      <w:pPr>
+        <w:ind w:left="3600" w:hanging="360"/>
+      </w:pPr>
+      <w:rPr>
+        <w:rFonts w:ascii="Courier New" w:hAnsi="Courier New" w:cs="Courier New" w:hint="default"/>
+      </w:rPr>
+    </w:lvl>
+    <w:lvl w:ilvl="5" w:tplc="04090005" w:tentative="1">
+      <w:start w:val="1"/>
+      <w:numFmt w:val="bullet"/>
+      <w:lvlText w:val=""/>
+      <w:lvlJc w:val="left"/>
+      <w:pPr>
+        <w:ind w:left="4320" w:hanging="360"/>
+      </w:pPr>
+      <w:rPr>
+        <w:rFonts w:ascii="Wingdings" w:hAnsi="Wingdings" w:hint="default"/>
+      </w:rPr>
+    </w:lvl>
+    <w:lvl w:ilvl="6" w:tplc="04090001" w:tentative="1">
+      <w:start w:val="1"/>
+      <w:numFmt w:val="bullet"/>
+      <w:lvlText w:val=""/>
+      <w:lvlJc w:val="left"/>
+      <w:pPr>
+        <w:ind w:left="5040" w:hanging="360"/>
+      </w:pPr>
+      <w:rPr>
+        <w:rFonts w:ascii="Symbol" w:hAnsi="Symbol" w:hint="default"/>
+      </w:rPr>
+    </w:lvl>
+    <w:lvl w:ilvl="7" w:tplc="04090003" w:tentative="1">
+      <w:start w:val="1"/>
+      <w:numFmt w:val="bullet"/>
+      <w:lvlText w:val="o"/>
+      <w:lvlJc w:val="left"/>
+      <w:pPr>
+        <w:ind w:left="5760" w:hanging="360"/>
+      </w:pPr>
+      <w:rPr>
+        <w:rFonts w:ascii="Courier New" w:hAnsi="Courier New" w:cs="Courier New" w:hint="default"/>
+      </w:rPr>
+    </w:lvl>
+    <w:lvl w:ilvl="8" w:tplc="04090005" w:tentative="1">
+      <w:start w:val="1"/>
+      <w:numFmt w:val="bullet"/>
+      <w:lvlText w:val=""/>
+      <w:lvlJc w:val="left"/>
+      <w:pPr>
+        <w:ind w:left="6480" w:hanging="360"/>
+      </w:pPr>
+      <w:rPr>
+        <w:rFonts w:ascii="Wingdings" w:hAnsi="Wingdings" w:hint="default"/>
+      </w:rPr>
+    </w:lvl>
+  </w:abstractNum>
+  <w:abstractNum w:abstractNumId="3" w15:restartNumberingAfterBreak="0">
+    <w:nsid w:val="79B8537D"/>
+    <w:multiLevelType w:val="hybridMultilevel"/>
+    <w:tmpl w:val="8FC62B66"/>
+    <w:lvl w:ilvl="0" w:tplc="8D0A1EB6">
+      <w:numFmt w:val="bullet"/>
+      <w:lvlText w:val="-"/>
+      <w:lvlJc w:val="left"/>
+      <w:pPr>
+        <w:ind w:left="720" w:hanging="360"/>
+      </w:pPr>
+      <w:rPr>
+        <w:rFonts w:ascii="Consolas" w:eastAsiaTheme="minorHAnsi" w:hAnsi="Consolas" w:cstheme="minorBidi" w:hint="default"/>
+      </w:rPr>
+    </w:lvl>
+    <w:lvl w:ilvl="1" w:tplc="04090003" w:tentative="1">
+      <w:start w:val="1"/>
+      <w:numFmt w:val="bullet"/>
+      <w:lvlText w:val="o"/>
+      <w:lvlJc w:val="left"/>
+      <w:pPr>
+        <w:ind w:left="1440" w:hanging="360"/>
+      </w:pPr>
+      <w:rPr>
+        <w:rFonts w:ascii="Courier New" w:hAnsi="Courier New" w:cs="Courier New" w:hint="default"/>
+      </w:rPr>
+    </w:lvl>
+    <w:lvl w:ilvl="2" w:tplc="04090005" w:tentative="1">
+      <w:start w:val="1"/>
+      <w:numFmt w:val="bullet"/>
+      <w:lvlText w:val=""/>
+      <w:lvlJc w:val="left"/>
+      <w:pPr>
+        <w:ind w:left="2160" w:hanging="360"/>
+      </w:pPr>
+      <w:rPr>
+        <w:rFonts w:ascii="Wingdings" w:hAnsi="Wingdings" w:hint="default"/>
+      </w:rPr>
+    </w:lvl>
+    <w:lvl w:ilvl="3" w:tplc="04090001" w:tentative="1">
+      <w:start w:val="1"/>
+      <w:numFmt w:val="bullet"/>
+      <w:lvlText w:val=""/>
+      <w:lvlJc w:val="left"/>
+      <w:pPr>
+        <w:ind w:left="2880" w:hanging="360"/>
+      </w:pPr>
+      <w:rPr>
+        <w:rFonts w:ascii="Symbol" w:hAnsi="Symbol" w:hint="default"/>
+      </w:rPr>
+    </w:lvl>
+    <w:lvl w:ilvl="4" w:tplc="04090003" w:tentative="1">
+      <w:start w:val="1"/>
+      <w:numFmt w:val="bullet"/>
+      <w:lvlText w:val="o"/>
+      <w:lvlJc w:val="left"/>
+      <w:pPr>
+        <w:ind w:left="3600" w:hanging="360"/>
+      </w:pPr>
+      <w:rPr>
+        <w:rFonts w:ascii="Courier New" w:hAnsi="Courier New" w:cs="Courier New" w:hint="default"/>
+      </w:rPr>
+    </w:lvl>
+    <w:lvl w:ilvl="5" w:tplc="04090005" w:tentative="1">
+      <w:start w:val="1"/>
+      <w:numFmt w:val="bullet"/>
+      <w:lvlText w:val=""/>
+      <w:lvlJc w:val="left"/>
+      <w:pPr>
+        <w:ind w:left="4320" w:hanging="360"/>
+      </w:pPr>
+      <w:rPr>
+        <w:rFonts w:ascii="Wingdings" w:hAnsi="Wingdings" w:hint="default"/>
+      </w:rPr>
+    </w:lvl>
+    <w:lvl w:ilvl="6" w:tplc="04090001" w:tentative="1">
+      <w:start w:val="1"/>
+      <w:numFmt w:val="bullet"/>
+      <w:lvlText w:val=""/>
+      <w:lvlJc w:val="left"/>
+      <w:pPr>
+        <w:ind w:left="5040" w:hanging="360"/>
+      </w:pPr>
+      <w:rPr>
+        <w:rFonts w:ascii="Symbol" w:hAnsi="Symbol" w:hint="default"/>
+      </w:rPr>
+    </w:lvl>
+    <w:lvl w:ilvl="7" w:tplc="04090003" w:tentative="1">
+      <w:start w:val="1"/>
+      <w:numFmt w:val="bullet"/>
+      <w:lvlText w:val="o"/>
+      <w:lvlJc w:val="left"/>
+      <w:pPr>
+        <w:ind w:left="5760" w:hanging="360"/>
+      </w:pPr>
+      <w:rPr>
+        <w:rFonts w:ascii="Courier New" w:hAnsi="Courier New" w:cs="Courier New" w:hint="default"/>
+      </w:rPr>
+    </w:lvl>
+    <w:lvl w:ilvl="8" w:tplc="04090005" w:tentative="1">
+      <w:start w:val="1"/>
+      <w:numFmt w:val="bullet"/>
+      <w:lvlText w:val=""/>
+      <w:lvlJc w:val="left"/>
+      <w:pPr>
+        <w:ind w:left="6480" w:hanging="360"/>
+      </w:pPr>
+      <w:rPr>
+        <w:rFonts w:ascii="Wingdings" w:hAnsi="Wingdings" w:hint="default"/>
+      </w:rPr>
+    </w:lvl>
+  </w:abstractNum>
+  <w:num w:numId="1">
+    <w:abstractNumId w:val="2"/>
+  </w:num>
+  <w:num w:numId="2">
+    <w:abstractNumId w:val="3"/>
+  </w:num>
+  <w:num w:numId="3">
+    <w:abstractNumId w:val="0"/>
+  </w:num>
+  <w:num w:numId="4">
+    <w:abstractNumId w:val="1"/>
+  </w:num>
+</w:numbering>
 </file>
 
 <file path=word/styles.xml><?xml version="1.0" encoding="utf-8"?>
@@ -3809,6 +4952,44 @@
       </w:rPr>
     </w:tblStylePr>
   </w:style>
+  <w:style w:type="paragraph" w:styleId="ListParagraph">
+    <w:name w:val="List Paragraph"/>
+    <w:basedOn w:val="Normal"/>
+    <w:uiPriority w:val="34"/>
+    <w:qFormat/>
+    <w:rsid w:val="000B02E6"/>
+    <w:pPr>
+      <w:ind w:left="720"/>
+      <w:contextualSpacing/>
+    </w:pPr>
+  </w:style>
+  <w:style w:type="paragraph" w:styleId="NormalWeb">
+    <w:name w:val="Normal (Web)"/>
+    <w:basedOn w:val="Normal"/>
+    <w:uiPriority w:val="99"/>
+    <w:semiHidden/>
+    <w:unhideWhenUsed/>
+    <w:rsid w:val="000B02E6"/>
+    <w:pPr>
+      <w:spacing w:before="100" w:beforeAutospacing="1" w:after="100" w:afterAutospacing="1" w:line="240" w:lineRule="auto"/>
+    </w:pPr>
+    <w:rPr>
+      <w:rFonts w:ascii="Times New Roman" w:eastAsia="Times New Roman" w:hAnsi="Times New Roman" w:cs="Times New Roman"/>
+      <w:sz w:val="24"/>
+      <w:szCs w:val="24"/>
+    </w:rPr>
+  </w:style>
+  <w:style w:type="character" w:styleId="Strong">
+    <w:name w:val="Strong"/>
+    <w:basedOn w:val="DefaultParagraphFont"/>
+    <w:uiPriority w:val="22"/>
+    <w:qFormat/>
+    <w:rsid w:val="000B02E6"/>
+    <w:rPr>
+      <w:b/>
+      <w:bCs/>
+    </w:rPr>
+  </w:style>
 </w:styles>
 </file>
 

</xml_diff>